<commit_message>
fix: Completa dati anagrafici in nomina amministratore unico
</commit_message>
<xml_diff>
--- a/output/dividendi_generated.docx
+++ b/output/dividendi_generated.docx
@@ -24,7 +24,7 @@
         <w:br/>
       </w:r>
       <w:r>
-        <w:t>Capitale sociale Euro [CAPITALE] i.v.</w:t>
+        <w:t>Capitale sociale Euro 10.000,00 i.v.</w:t>
         <w:br/>
       </w:r>
       <w:r>
@@ -45,13 +45,13 @@
         <w:pStyle w:val="VerbaleTitle"/>
       </w:pPr>
       <w:r>
-        <w:t>del 2025-06-13</w:t>
-      </w:r>
-    </w:p>
-    <w:p/>
-    <w:p>
-      <w:r>
-        <w:t>Oggi 2025-06-13 alle ore [ORA] presso la sede sociale Via Roma 1, Milano (MI), si è tenuta l'assemblea generale dei soci, per discutere e deliberare sul seguente:</w:t>
+        <w:t>del 16/06/2025</w:t>
+      </w:r>
+    </w:p>
+    <w:p/>
+    <w:p>
+      <w:r>
+        <w:t>Oggi 16/06/2025 alle ore 09:00 presso la sede sociale Via Roma 1, Milano (MI), si è tenuta l'assemblea generale dei soci, per discutere e deliberare sul seguente:</w:t>
       </w:r>
     </w:p>
     <w:p/>
@@ -151,7 +151,7 @@
     <w:p/>
     <w:p>
       <w:r>
-        <w:t>Prende la parola il socio Sig.  che propone di distribuire utili pregressi ai soci per l'importo complessivo di euro 0,00.</w:t>
+        <w:t>Prende la parola il socio Sig.  che propone di distribuire riserve disponibili ai soci per l'importo complessivo di euro 0,00.</w:t>
       </w:r>
     </w:p>
     <w:p/>

</xml_diff>